<commit_message>
Made signifcant additions onto the client command processor and server client request processor
</commit_message>
<xml_diff>
--- a/misc/Event Management Server Application Communication Protocol.docx
+++ b/misc/Event Management Server Application Communication Protocol.docx
@@ -1,6 +1,6 @@
 
 <file path=word/document.xml><?xml version="1.0" encoding="utf-8"?>
-<w:document xmlns:wpc="http://schemas.microsoft.com/office/word/2010/wordprocessingCanvas" xmlns:cx="http://schemas.microsoft.com/office/drawing/2014/chartex" xmlns:mc="http://schemas.openxmlformats.org/markup-compatibility/2006" xmlns:o="urn:schemas-microsoft-com:office:office" xmlns:r="http://schemas.openxmlformats.org/officeDocument/2006/relationships" xmlns:m="http://schemas.openxmlformats.org/officeDocument/2006/math" xmlns:v="urn:schemas-microsoft-com:vml" xmlns:wp14="http://schemas.microsoft.com/office/word/2010/wordprocessingDrawing" xmlns:wp="http://schemas.openxmlformats.org/drawingml/2006/wordprocessingDrawing" xmlns:w10="urn:schemas-microsoft-com:office:word" xmlns:w="http://schemas.openxmlformats.org/wordprocessingml/2006/main" xmlns:w14="http://schemas.microsoft.com/office/word/2010/wordml" xmlns:w15="http://schemas.microsoft.com/office/word/2012/wordml" xmlns:w16se="http://schemas.microsoft.com/office/word/2015/wordml/symex" xmlns:wpg="http://schemas.microsoft.com/office/word/2010/wordprocessingGroup" xmlns:wpi="http://schemas.microsoft.com/office/word/2010/wordprocessingInk" xmlns:wne="http://schemas.microsoft.com/office/word/2006/wordml" xmlns:wps="http://schemas.microsoft.com/office/word/2010/wordprocessingShape" mc:Ignorable="w14 w15 w16se wp14">
+<w:document xmlns:wpc="http://schemas.microsoft.com/office/word/2010/wordprocessingCanvas" xmlns:cx="http://schemas.microsoft.com/office/drawing/2014/chartex" xmlns:cx1="http://schemas.microsoft.com/office/drawing/2015/9/8/chartex" xmlns:cx2="http://schemas.microsoft.com/office/drawing/2015/10/21/chartex" xmlns:cx3="http://schemas.microsoft.com/office/drawing/2016/5/9/chartex" xmlns:cx4="http://schemas.microsoft.com/office/drawing/2016/5/10/chartex" xmlns:cx5="http://schemas.microsoft.com/office/drawing/2016/5/11/chartex" xmlns:cx6="http://schemas.microsoft.com/office/drawing/2016/5/12/chartex" xmlns:cx7="http://schemas.microsoft.com/office/drawing/2016/5/13/chartex" xmlns:cx8="http://schemas.microsoft.com/office/drawing/2016/5/14/chartex" xmlns:mc="http://schemas.openxmlformats.org/markup-compatibility/2006" xmlns:aink="http://schemas.microsoft.com/office/drawing/2016/ink" xmlns:am3d="http://schemas.microsoft.com/office/drawing/2017/model3d" xmlns:o="urn:schemas-microsoft-com:office:office" xmlns:r="http://schemas.openxmlformats.org/officeDocument/2006/relationships" xmlns:m="http://schemas.openxmlformats.org/officeDocument/2006/math" xmlns:v="urn:schemas-microsoft-com:vml" xmlns:wp14="http://schemas.microsoft.com/office/word/2010/wordprocessingDrawing" xmlns:wp="http://schemas.openxmlformats.org/drawingml/2006/wordprocessingDrawing" xmlns:w10="urn:schemas-microsoft-com:office:word" xmlns:w="http://schemas.openxmlformats.org/wordprocessingml/2006/main" xmlns:w14="http://schemas.microsoft.com/office/word/2010/wordml" xmlns:w15="http://schemas.microsoft.com/office/word/2012/wordml" xmlns:w16cid="http://schemas.microsoft.com/office/word/2016/wordml/cid" xmlns:w16se="http://schemas.microsoft.com/office/word/2015/wordml/symex" xmlns:wpg="http://schemas.microsoft.com/office/word/2010/wordprocessingGroup" xmlns:wpi="http://schemas.microsoft.com/office/word/2010/wordprocessingInk" xmlns:wne="http://schemas.microsoft.com/office/word/2006/wordml" xmlns:wps="http://schemas.microsoft.com/office/word/2010/wordprocessingShape" mc:Ignorable="w14 w15 w16se w16cid wp14">
   <w:body>
     <w:p>
       <w:pPr>
@@ -11,7 +11,7 @@
           <w:noProof/>
         </w:rPr>
         <w:drawing>
-          <wp:inline distT="0" distB="0" distL="0" distR="0">
+          <wp:inline distT="0" distB="0" distL="0" distR="0" wp14:anchorId="2239B6FF" wp14:editId="1B2E0D23">
             <wp:extent cx="1371429" cy="1371429"/>
             <wp:effectExtent l="0" t="0" r="0" b="0"/>
             <wp:docPr id="1" name="Picture 1"/>
@@ -196,7 +196,21 @@
         <w:rPr>
           <w:i/>
         </w:rPr>
-        <w:t>Basic format: &lt;component&gt;;&lt;update/fetch&gt;;&lt;component based command&gt;</w:t>
+        <w:t>Basic format: &lt;component&gt;;&lt;update/fetch&gt;;&lt;</w:t>
+      </w:r>
+      <w:proofErr w:type="gramStart"/>
+      <w:r>
+        <w:rPr>
+          <w:i/>
+        </w:rPr>
+        <w:t>component based</w:t>
+      </w:r>
+      <w:proofErr w:type="gramEnd"/>
+      <w:r>
+        <w:rPr>
+          <w:i/>
+        </w:rPr>
+        <w:t xml:space="preserve"> command&gt;</w:t>
       </w:r>
     </w:p>
     <w:p>
@@ -229,11 +243,19 @@
           <w:i/>
         </w:rPr>
       </w:pPr>
+      <w:proofErr w:type="gramStart"/>
       <w:r>
         <w:rPr>
           <w:b/>
         </w:rPr>
-        <w:t>g;f;i?emadmindev?emsnowfin2017</w:t>
+        <w:t>g;f</w:t>
+      </w:r>
+      <w:proofErr w:type="gramEnd"/>
+      <w:r>
+        <w:rPr>
+          <w:b/>
+        </w:rPr>
+        <w:t>;i?emadmindev?emsnowfin2017</w:t>
       </w:r>
       <w:r>
         <w:t xml:space="preserve"> </w:t>
@@ -248,7 +270,21 @@
         <w:rPr>
           <w:i/>
         </w:rPr>
-        <w:t xml:space="preserve"> Attempts to login emadmindev with the password emsnowfin2017</w:t>
+        <w:t xml:space="preserve"> Attempts to login </w:t>
+      </w:r>
+      <w:proofErr w:type="spellStart"/>
+      <w:r>
+        <w:rPr>
+          <w:i/>
+        </w:rPr>
+        <w:t>emadmindev</w:t>
+      </w:r>
+      <w:proofErr w:type="spellEnd"/>
+      <w:r>
+        <w:rPr>
+          <w:i/>
+        </w:rPr>
+        <w:t xml:space="preserve"> with the password emsnowfin2017</w:t>
       </w:r>
     </w:p>
     <w:p>
@@ -258,41 +294,19 @@
           <w:i/>
         </w:rPr>
       </w:pPr>
+      <w:proofErr w:type="gramStart"/>
       <w:r>
         <w:rPr>
           <w:b/>
         </w:rPr>
-        <w:t>g;</w:t>
-      </w:r>
+        <w:t>g;u</w:t>
+      </w:r>
+      <w:proofErr w:type="gramEnd"/>
       <w:r>
         <w:rPr>
           <w:b/>
         </w:rPr>
-        <w:t>u</w:t>
-      </w:r>
-      <w:r>
-        <w:rPr>
-          <w:b/>
-        </w:rPr>
-        <w:t>;</w:t>
-      </w:r>
-      <w:r>
-        <w:rPr>
-          <w:b/>
-        </w:rPr>
-        <w:t>j</w:t>
-      </w:r>
-      <w:r>
-        <w:rPr>
-          <w:b/>
-        </w:rPr>
-        <w:t>?emadmindev?emsnowfin2017</w:t>
-      </w:r>
-      <w:r>
-        <w:rPr>
-          <w:b/>
-        </w:rPr>
-        <w:t>?pass</w:t>
+        <w:t>;j?emadmindev?emsnowfin2017?pass</w:t>
       </w:r>
       <w:r>
         <w:t xml:space="preserve"> </w:t>
@@ -307,19 +321,21 @@
         <w:rPr>
           <w:i/>
         </w:rPr>
-        <w:t xml:space="preserve"> </w:t>
-      </w:r>
-      <w:r>
-        <w:rPr>
-          <w:i/>
-        </w:rPr>
-        <w:t>Changes password for</w:t>
-      </w:r>
-      <w:r>
-        <w:rPr>
-          <w:i/>
-        </w:rPr>
-        <w:t xml:space="preserve"> emadmindev with </w:t>
+        <w:t xml:space="preserve"> Changes password for </w:t>
+      </w:r>
+      <w:proofErr w:type="spellStart"/>
+      <w:r>
+        <w:rPr>
+          <w:i/>
+        </w:rPr>
+        <w:t>emadmindev</w:t>
+      </w:r>
+      <w:proofErr w:type="spellEnd"/>
+      <w:r>
+        <w:rPr>
+          <w:i/>
+        </w:rPr>
+        <w:t xml:space="preserve"> with </w:t>
       </w:r>
       <w:r>
         <w:rPr>
@@ -347,11 +363,19 @@
           <w:i/>
         </w:rPr>
       </w:pPr>
+      <w:proofErr w:type="gramStart"/>
       <w:r>
         <w:rPr>
           <w:b/>
         </w:rPr>
-        <w:t>l;f;m?1?2?1?2018-06-28?2018-06-30?13:00?8:30</w:t>
+        <w:t>l;f</w:t>
+      </w:r>
+      <w:proofErr w:type="gramEnd"/>
+      <w:r>
+        <w:rPr>
+          <w:b/>
+        </w:rPr>
+        <w:t>;m?1?2?1?2018-06-28?2018-06-30?13:00?8:30</w:t>
       </w:r>
       <w:r>
         <w:t xml:space="preserve"> </w:t>
@@ -366,37 +390,13 @@
         <w:rPr>
           <w:i/>
         </w:rPr>
-        <w:t xml:space="preserve"> Attempts to </w:t>
-      </w:r>
-      <w:r>
-        <w:rPr>
-          <w:i/>
-        </w:rPr>
-        <w:t xml:space="preserve">create a room reservation under the group with id ‘1’ in the building with id ‘2’ for room with id ‘3’ </w:t>
-      </w:r>
-      <w:r>
-        <w:rPr>
-          <w:i/>
-        </w:rPr>
-        <w:t xml:space="preserve">from </w:t>
-      </w:r>
-      <w:r>
-        <w:rPr>
-          <w:i/>
-        </w:rPr>
-        <w:t>2018-06-28</w:t>
-      </w:r>
-      <w:r>
-        <w:rPr>
-          <w:i/>
-        </w:rPr>
-        <w:t xml:space="preserve"> to </w:t>
-      </w:r>
-      <w:r>
-        <w:rPr>
-          <w:i/>
-        </w:rPr>
-        <w:t>2018-06-30</w:t>
+        <w:t xml:space="preserve"> Attempts to create a room reservation under the group with id ‘1’ in the building with id ‘2’ for room with id ‘3’ </w:t>
+      </w:r>
+      <w:r>
+        <w:rPr>
+          <w:i/>
+        </w:rPr>
+        <w:t>from 2018-06-28 to 2018-06-30</w:t>
       </w:r>
       <w:r>
         <w:rPr>
@@ -610,7 +610,15 @@
               <w:jc w:val="center"/>
             </w:pPr>
             <w:r>
-              <w:t>(i) login</w:t>
+              <w:t>(</w:t>
+            </w:r>
+            <w:proofErr w:type="spellStart"/>
+            <w:r>
+              <w:t>i</w:t>
+            </w:r>
+            <w:proofErr w:type="spellEnd"/>
+            <w:r>
+              <w:t>) login</w:t>
             </w:r>
           </w:p>
         </w:tc>
@@ -623,7 +631,15 @@
               <w:jc w:val="center"/>
             </w:pPr>
             <w:r>
-              <w:t>(?)&lt;username&gt;(?)&lt;password&gt;</w:t>
+              <w:t>(?)&lt;username&gt;(?)&lt;</w:t>
+            </w:r>
+            <w:r>
+              <w:t>hashed</w:t>
+            </w:r>
+            <w:bookmarkStart w:id="0" w:name="_GoBack"/>
+            <w:bookmarkEnd w:id="0"/>
+            <w:r>
+              <w:t>password&gt;</w:t>
             </w:r>
           </w:p>
         </w:tc>
@@ -651,62 +667,75 @@
               <w:jc w:val="center"/>
             </w:pPr>
             <w:r>
+              <w:t>(u) update</w:t>
+            </w:r>
+          </w:p>
+        </w:tc>
+        <w:tc>
+          <w:tcPr>
+            <w:tcW w:w="2283" w:type="dxa"/>
+          </w:tcPr>
+          <w:p>
+            <w:pPr>
+              <w:jc w:val="center"/>
+            </w:pPr>
+            <w:r>
+              <w:t>(m) create new user with no privileges</w:t>
+            </w:r>
+          </w:p>
+        </w:tc>
+        <w:tc>
+          <w:tcPr>
+            <w:tcW w:w="5755" w:type="dxa"/>
+          </w:tcPr>
+          <w:p>
+            <w:pPr>
+              <w:jc w:val="center"/>
+            </w:pPr>
+            <w:r>
+              <w:t>(?)&lt;username</w:t>
+            </w:r>
+            <w:r>
+              <w:t>&gt;</w:t>
+            </w:r>
+            <w:r>
+              <w:t>(?)&lt;First Name&gt;(?)</w:t>
+            </w:r>
+          </w:p>
+          <w:p>
+            <w:pPr>
+              <w:jc w:val="center"/>
+            </w:pPr>
+            <w:r>
+              <w:t>&lt;Last Name&gt;(?)&lt;Email Address&gt;(?)&lt;Phone Number</w:t>
+            </w:r>
+            <w:r>
+              <w:t>&gt;</w:t>
+            </w:r>
+            <w:proofErr w:type="gramStart"/>
+            <w:r>
               <w:t>(</w:t>
             </w:r>
             <w:r>
-              <w:t>u</w:t>
-            </w:r>
-            <w:r>
-              <w:t xml:space="preserve">) </w:t>
-            </w:r>
-            <w:r>
-              <w:t>update</w:t>
-            </w:r>
-          </w:p>
-        </w:tc>
-        <w:tc>
-          <w:tcPr>
-            <w:tcW w:w="2283" w:type="dxa"/>
-          </w:tcPr>
-          <w:p>
-            <w:pPr>
-              <w:jc w:val="center"/>
-            </w:pPr>
-            <w:r>
-              <w:t>(</w:t>
-            </w:r>
-            <w:r>
-              <w:t>m</w:t>
-            </w:r>
-            <w:r>
-              <w:t xml:space="preserve">) </w:t>
-            </w:r>
-            <w:r>
-              <w:t>create new user with no privileges</w:t>
-            </w:r>
-          </w:p>
-        </w:tc>
-        <w:tc>
-          <w:tcPr>
-            <w:tcW w:w="5755" w:type="dxa"/>
-          </w:tcPr>
-          <w:p>
-            <w:pPr>
-              <w:jc w:val="center"/>
-            </w:pPr>
-            <w:r>
-              <w:t>(?)&lt;username&gt;(?)&lt;password&gt;</w:t>
-            </w:r>
-            <w:r>
-              <w:t>(?)&lt;First Name&gt;(?)</w:t>
-            </w:r>
-          </w:p>
-          <w:p>
-            <w:pPr>
-              <w:jc w:val="center"/>
-            </w:pPr>
-            <w:r>
-              <w:t>&lt;Last Name&gt;(?)&lt;Email Address&gt;(?)&lt;Phone Number&gt;</w:t>
+              <w:t>?~</w:t>
+            </w:r>
+            <w:proofErr w:type="gramEnd"/>
+            <w:r>
+              <w:t>~~</w:t>
+            </w:r>
+            <w:r>
+              <w:t>)&lt;</w:t>
+            </w:r>
+            <w:proofErr w:type="spellStart"/>
+            <w:r>
+              <w:t>hashed</w:t>
+            </w:r>
+            <w:r>
+              <w:t>password</w:t>
+            </w:r>
+            <w:proofErr w:type="spellEnd"/>
+            <w:r>
+              <w:t>&gt;</w:t>
             </w:r>
           </w:p>
         </w:tc>
@@ -747,10 +776,7 @@
               <w:jc w:val="center"/>
             </w:pPr>
             <w:r>
-              <w:t xml:space="preserve">(o) change user </w:t>
-            </w:r>
-            <w:r>
-              <w:t>privileges</w:t>
+              <w:t>(o) change user privileges</w:t>
             </w:r>
           </w:p>
         </w:tc>
@@ -763,23 +789,71 @@
               <w:jc w:val="center"/>
             </w:pPr>
             <w:r>
-              <w:t>(?)&lt;username&gt;(?)&lt;isAdmin&gt;(?)&lt;isManager&gt;(?)&lt;isEmployee&gt;</w:t>
-            </w:r>
-          </w:p>
-          <w:p>
-            <w:pPr>
-              <w:jc w:val="center"/>
-            </w:pPr>
-            <w:r>
-              <w:t>(?)&lt;isOutsideManager&gt;(?)&lt;isGroupContact&gt;</w:t>
-            </w:r>
-          </w:p>
-          <w:p>
-            <w:pPr>
-              <w:jc w:val="center"/>
-            </w:pPr>
-            <w:r>
-              <w:t>(?)&lt;isOutsideVendor&gt;</w:t>
+              <w:t>(?)&lt;username&gt;(?)&lt;</w:t>
+            </w:r>
+            <w:proofErr w:type="spellStart"/>
+            <w:r>
+              <w:t>isAdmin</w:t>
+            </w:r>
+            <w:proofErr w:type="spellEnd"/>
+            <w:r>
+              <w:t>&gt;(?)&lt;</w:t>
+            </w:r>
+            <w:proofErr w:type="spellStart"/>
+            <w:r>
+              <w:t>isManager</w:t>
+            </w:r>
+            <w:proofErr w:type="spellEnd"/>
+            <w:r>
+              <w:t>&gt;(?)&lt;</w:t>
+            </w:r>
+            <w:proofErr w:type="spellStart"/>
+            <w:r>
+              <w:t>isEmployee</w:t>
+            </w:r>
+            <w:proofErr w:type="spellEnd"/>
+            <w:r>
+              <w:t>&gt;</w:t>
+            </w:r>
+          </w:p>
+          <w:p>
+            <w:pPr>
+              <w:jc w:val="center"/>
+            </w:pPr>
+            <w:r>
+              <w:t>(?)&lt;</w:t>
+            </w:r>
+            <w:proofErr w:type="spellStart"/>
+            <w:r>
+              <w:t>isOutsideManager</w:t>
+            </w:r>
+            <w:proofErr w:type="spellEnd"/>
+            <w:r>
+              <w:t>&gt;(?)&lt;</w:t>
+            </w:r>
+            <w:proofErr w:type="spellStart"/>
+            <w:r>
+              <w:t>isGroupContact</w:t>
+            </w:r>
+            <w:proofErr w:type="spellEnd"/>
+            <w:r>
+              <w:t>&gt;</w:t>
+            </w:r>
+          </w:p>
+          <w:p>
+            <w:pPr>
+              <w:jc w:val="center"/>
+            </w:pPr>
+            <w:r>
+              <w:t>(?)&lt;</w:t>
+            </w:r>
+            <w:proofErr w:type="spellStart"/>
+            <w:r>
+              <w:t>isOutsideVendor</w:t>
+            </w:r>
+            <w:proofErr w:type="spellEnd"/>
+            <w:r>
+              <w:t>&gt;</w:t>
             </w:r>
           </w:p>
         </w:tc>
@@ -998,19 +1072,21 @@
         <w:rPr>
           <w:i/>
         </w:rPr>
-        <w:t>Basic format: &lt;component&gt;;&lt;</w:t>
-      </w:r>
-      <w:r>
-        <w:rPr>
-          <w:i/>
-        </w:rPr>
-        <w:t>success/fail</w:t>
-      </w:r>
-      <w:r>
-        <w:rPr>
-          <w:i/>
-        </w:rPr>
-        <w:t>&gt;;&lt;component based command&gt;</w:t>
+        <w:t>Basic format: &lt;component&gt;;&lt;success/fail&gt;;&lt;</w:t>
+      </w:r>
+      <w:proofErr w:type="gramStart"/>
+      <w:r>
+        <w:rPr>
+          <w:i/>
+        </w:rPr>
+        <w:t>component based</w:t>
+      </w:r>
+      <w:proofErr w:type="gramEnd"/>
+      <w:r>
+        <w:rPr>
+          <w:i/>
+        </w:rPr>
+        <w:t xml:space="preserve"> command&gt;</w:t>
       </w:r>
     </w:p>
     <w:p>
@@ -1244,13 +1320,7 @@
               <w:jc w:val="center"/>
             </w:pPr>
             <w:r>
-              <w:t>(f</w:t>
-            </w:r>
-            <w:r>
-              <w:t xml:space="preserve">) </w:t>
-            </w:r>
-            <w:r>
-              <w:t>fail</w:t>
+              <w:t>(f) fail</w:t>
             </w:r>
           </w:p>
         </w:tc>
@@ -1263,13 +1333,7 @@
               <w:jc w:val="center"/>
             </w:pPr>
             <w:r>
-              <w:t xml:space="preserve">(b) post </w:t>
-            </w:r>
-            <w:r>
-              <w:t xml:space="preserve">server failure </w:t>
-            </w:r>
-            <w:r>
-              <w:t>to board (display message to client)</w:t>
+              <w:t>(b) post server failure to board (display message to client)</w:t>
             </w:r>
           </w:p>
         </w:tc>
@@ -1282,15 +1346,7 @@
               <w:jc w:val="center"/>
             </w:pPr>
             <w:r>
-              <w:t>(?)&lt;</w:t>
-            </w:r>
-            <w:r>
-              <w:t xml:space="preserve">server failure </w:t>
-            </w:r>
-            <w:bookmarkStart w:id="0" w:name="_GoBack"/>
-            <w:bookmarkEnd w:id="0"/>
-            <w:r>
-              <w:t>message&gt;</w:t>
+              <w:t>(?)&lt;server failure message&gt;</w:t>
             </w:r>
           </w:p>
         </w:tc>
@@ -1331,10 +1387,15 @@
               <w:jc w:val="center"/>
             </w:pPr>
             <w:r>
-              <w:t xml:space="preserve">(i) </w:t>
-            </w:r>
-            <w:r>
-              <w:t>completed login, store user details</w:t>
+              <w:t>(</w:t>
+            </w:r>
+            <w:proofErr w:type="spellStart"/>
+            <w:r>
+              <w:t>i</w:t>
+            </w:r>
+            <w:proofErr w:type="spellEnd"/>
+            <w:r>
+              <w:t>) completed login, store user details</w:t>
             </w:r>
           </w:p>
         </w:tc>
@@ -1347,37 +1408,85 @@
               <w:jc w:val="center"/>
             </w:pPr>
             <w:r>
-              <w:t>(?)&lt;username&gt;(?)First Name&gt;(?)</w:t>
-            </w:r>
-          </w:p>
-          <w:p>
-            <w:pPr>
-              <w:jc w:val="center"/>
-            </w:pPr>
-            <w:r>
-              <w:t>&lt;Last Name&gt;(?)&lt;Em</w:t>
-            </w:r>
-            <w:r>
-              <w:t>ail Address&gt;(?)&lt;Phone Number</w:t>
-            </w:r>
-            <w:r>
-              <w:t>&gt;(?)&lt;isAdmin&gt;(?)&lt;isManager&gt;(?)&lt;isEmployee&gt;</w:t>
-            </w:r>
-          </w:p>
-          <w:p>
-            <w:pPr>
-              <w:jc w:val="center"/>
-            </w:pPr>
-            <w:r>
-              <w:t>(?)&lt;isOutsideManager&gt;(?)&lt;isGroupContact&gt;</w:t>
-            </w:r>
-          </w:p>
-          <w:p>
-            <w:pPr>
-              <w:jc w:val="center"/>
-            </w:pPr>
-            <w:r>
-              <w:t>(?)&lt;isOutsideVendor&gt;</w:t>
+              <w:t>(?)&lt;username&gt;(?)</w:t>
+            </w:r>
+            <w:r>
+              <w:t>&lt;</w:t>
+            </w:r>
+            <w:r>
+              <w:t>First Name&gt;(?)</w:t>
+            </w:r>
+          </w:p>
+          <w:p>
+            <w:pPr>
+              <w:jc w:val="center"/>
+            </w:pPr>
+            <w:r>
+              <w:t>&lt;Last Name&gt;(?)&lt;Email Address&gt;(?)&lt;Phone Number&gt;(?)&lt;</w:t>
+            </w:r>
+            <w:proofErr w:type="spellStart"/>
+            <w:r>
+              <w:t>isAdmin</w:t>
+            </w:r>
+            <w:proofErr w:type="spellEnd"/>
+            <w:r>
+              <w:t>&gt;(?)&lt;</w:t>
+            </w:r>
+            <w:proofErr w:type="spellStart"/>
+            <w:r>
+              <w:t>isManager</w:t>
+            </w:r>
+            <w:proofErr w:type="spellEnd"/>
+            <w:r>
+              <w:t>&gt;(?)&lt;</w:t>
+            </w:r>
+            <w:proofErr w:type="spellStart"/>
+            <w:r>
+              <w:t>isEmployee</w:t>
+            </w:r>
+            <w:proofErr w:type="spellEnd"/>
+            <w:r>
+              <w:t>&gt;</w:t>
+            </w:r>
+          </w:p>
+          <w:p>
+            <w:pPr>
+              <w:jc w:val="center"/>
+            </w:pPr>
+            <w:r>
+              <w:t>(?)&lt;</w:t>
+            </w:r>
+            <w:proofErr w:type="spellStart"/>
+            <w:r>
+              <w:t>isOutsideManager</w:t>
+            </w:r>
+            <w:proofErr w:type="spellEnd"/>
+            <w:r>
+              <w:t>&gt;(?)&lt;</w:t>
+            </w:r>
+            <w:proofErr w:type="spellStart"/>
+            <w:r>
+              <w:t>isGroupContact</w:t>
+            </w:r>
+            <w:proofErr w:type="spellEnd"/>
+            <w:r>
+              <w:t>&gt;</w:t>
+            </w:r>
+          </w:p>
+          <w:p>
+            <w:pPr>
+              <w:jc w:val="center"/>
+            </w:pPr>
+            <w:r>
+              <w:t>(?)&lt;</w:t>
+            </w:r>
+            <w:proofErr w:type="spellStart"/>
+            <w:r>
+              <w:t>isOutsideVendor</w:t>
+            </w:r>
+            <w:proofErr w:type="spellEnd"/>
+            <w:r>
+              <w:t>&gt;</w:t>
             </w:r>
           </w:p>
         </w:tc>
@@ -1405,29 +1514,28 @@
               <w:jc w:val="center"/>
             </w:pPr>
             <w:r>
+              <w:t>(f) fail</w:t>
+            </w:r>
+          </w:p>
+        </w:tc>
+        <w:tc>
+          <w:tcPr>
+            <w:tcW w:w="2283" w:type="dxa"/>
+          </w:tcPr>
+          <w:p>
+            <w:pPr>
+              <w:jc w:val="center"/>
+            </w:pPr>
+            <w:r>
               <w:t>(</w:t>
             </w:r>
-            <w:r>
-              <w:t>f</w:t>
-            </w:r>
-            <w:r>
-              <w:t xml:space="preserve">) </w:t>
-            </w:r>
-            <w:r>
-              <w:t>fail</w:t>
-            </w:r>
-          </w:p>
-        </w:tc>
-        <w:tc>
-          <w:tcPr>
-            <w:tcW w:w="2283" w:type="dxa"/>
-          </w:tcPr>
-          <w:p>
-            <w:pPr>
-              <w:jc w:val="center"/>
-            </w:pPr>
-            <w:r>
-              <w:t>(i) login not completed</w:t>
+            <w:proofErr w:type="spellStart"/>
+            <w:r>
+              <w:t>i</w:t>
+            </w:r>
+            <w:proofErr w:type="spellEnd"/>
+            <w:r>
+              <w:t>) login not completed</w:t>
             </w:r>
           </w:p>
         </w:tc>
@@ -1440,10 +1548,7 @@
               <w:jc w:val="center"/>
             </w:pPr>
             <w:r>
-              <w:t>(?)&lt;username&gt;</w:t>
-            </w:r>
-            <w:r>
-              <w:t>(?)&lt;Error details&gt;</w:t>
+              <w:t>(?)&lt;username&gt;(?)&lt;Error details&gt;</w:t>
             </w:r>
           </w:p>
         </w:tc>
@@ -1497,31 +1602,85 @@
               <w:jc w:val="center"/>
             </w:pPr>
             <w:r>
-              <w:t>(?)&lt;username&gt;(?)First Name&gt;(?)</w:t>
-            </w:r>
-          </w:p>
-          <w:p>
-            <w:pPr>
-              <w:jc w:val="center"/>
-            </w:pPr>
-            <w:r>
-              <w:t>&lt;Last Name&gt;(?)&lt;Email Address&gt;(?)&lt;Phone Number&gt;(?)&lt;isAdmin&gt;(?)&lt;isManager&gt;(?)&lt;isEmployee&gt;</w:t>
-            </w:r>
-          </w:p>
-          <w:p>
-            <w:pPr>
-              <w:jc w:val="center"/>
-            </w:pPr>
-            <w:r>
-              <w:t>(?)&lt;isOutsideManager&gt;(?)&lt;isGroupContact&gt;</w:t>
-            </w:r>
-          </w:p>
-          <w:p>
-            <w:pPr>
-              <w:jc w:val="center"/>
-            </w:pPr>
-            <w:r>
-              <w:t>(?)&lt;isOutsideVendor&gt;</w:t>
+              <w:t>(?)&lt;username&gt;(?)</w:t>
+            </w:r>
+            <w:r>
+              <w:t>&lt;</w:t>
+            </w:r>
+            <w:r>
+              <w:t>First Name&gt;(?)</w:t>
+            </w:r>
+          </w:p>
+          <w:p>
+            <w:pPr>
+              <w:jc w:val="center"/>
+            </w:pPr>
+            <w:r>
+              <w:t>&lt;Last Name&gt;(?)&lt;Email Address&gt;(?)&lt;Phone Number&gt;(?)&lt;</w:t>
+            </w:r>
+            <w:proofErr w:type="spellStart"/>
+            <w:r>
+              <w:t>isAdmin</w:t>
+            </w:r>
+            <w:proofErr w:type="spellEnd"/>
+            <w:r>
+              <w:t>&gt;(?)&lt;</w:t>
+            </w:r>
+            <w:proofErr w:type="spellStart"/>
+            <w:r>
+              <w:t>isManager</w:t>
+            </w:r>
+            <w:proofErr w:type="spellEnd"/>
+            <w:r>
+              <w:t>&gt;(?)&lt;</w:t>
+            </w:r>
+            <w:proofErr w:type="spellStart"/>
+            <w:r>
+              <w:t>isEmployee</w:t>
+            </w:r>
+            <w:proofErr w:type="spellEnd"/>
+            <w:r>
+              <w:t>&gt;</w:t>
+            </w:r>
+          </w:p>
+          <w:p>
+            <w:pPr>
+              <w:jc w:val="center"/>
+            </w:pPr>
+            <w:r>
+              <w:t>(?)&lt;</w:t>
+            </w:r>
+            <w:proofErr w:type="spellStart"/>
+            <w:r>
+              <w:t>isOutsideManager</w:t>
+            </w:r>
+            <w:proofErr w:type="spellEnd"/>
+            <w:r>
+              <w:t>&gt;(?)&lt;</w:t>
+            </w:r>
+            <w:proofErr w:type="spellStart"/>
+            <w:r>
+              <w:t>isGroupContact</w:t>
+            </w:r>
+            <w:proofErr w:type="spellEnd"/>
+            <w:r>
+              <w:t>&gt;</w:t>
+            </w:r>
+          </w:p>
+          <w:p>
+            <w:pPr>
+              <w:jc w:val="center"/>
+            </w:pPr>
+            <w:r>
+              <w:t>(?)&lt;</w:t>
+            </w:r>
+            <w:proofErr w:type="spellStart"/>
+            <w:r>
+              <w:t>isOutsideVendor</w:t>
+            </w:r>
+            <w:proofErr w:type="spellEnd"/>
+            <w:r>
+              <w:t>&gt;</w:t>
             </w:r>
           </w:p>
         </w:tc>
@@ -1562,7 +1721,13 @@
               <w:jc w:val="center"/>
             </w:pPr>
             <w:r>
-              <w:t>(i)create login not completed</w:t>
+              <w:t>(</w:t>
+            </w:r>
+            <w:r>
+              <w:t>m</w:t>
+            </w:r>
+            <w:r>
+              <w:t>)create login not completed</w:t>
             </w:r>
           </w:p>
         </w:tc>
@@ -1637,23 +1802,71 @@
               <w:jc w:val="center"/>
             </w:pPr>
             <w:r>
-              <w:t>&lt;Last Name&gt;(?)&lt;Email Address&gt;(?)&lt;Phone Number&gt;(?)&lt;isAdmin&gt;(?)&lt;isManager&gt;(?)&lt;isEmployee&gt;</w:t>
-            </w:r>
-          </w:p>
-          <w:p>
-            <w:pPr>
-              <w:jc w:val="center"/>
-            </w:pPr>
-            <w:r>
-              <w:t>(?)&lt;isOutsideManager&gt;(?)&lt;isGroupContact&gt;</w:t>
-            </w:r>
-          </w:p>
-          <w:p>
-            <w:pPr>
-              <w:jc w:val="center"/>
-            </w:pPr>
-            <w:r>
-              <w:t>(?)&lt;isOutsideVendor&gt;</w:t>
+              <w:t>&lt;Last Name&gt;(?)&lt;Email Address&gt;(?)&lt;Phone Number&gt;(?)&lt;</w:t>
+            </w:r>
+            <w:proofErr w:type="spellStart"/>
+            <w:r>
+              <w:t>isAdmin</w:t>
+            </w:r>
+            <w:proofErr w:type="spellEnd"/>
+            <w:r>
+              <w:t>&gt;(?)&lt;</w:t>
+            </w:r>
+            <w:proofErr w:type="spellStart"/>
+            <w:r>
+              <w:t>isManager</w:t>
+            </w:r>
+            <w:proofErr w:type="spellEnd"/>
+            <w:r>
+              <w:t>&gt;(?)&lt;</w:t>
+            </w:r>
+            <w:proofErr w:type="spellStart"/>
+            <w:r>
+              <w:t>isEmployee</w:t>
+            </w:r>
+            <w:proofErr w:type="spellEnd"/>
+            <w:r>
+              <w:t>&gt;</w:t>
+            </w:r>
+          </w:p>
+          <w:p>
+            <w:pPr>
+              <w:jc w:val="center"/>
+            </w:pPr>
+            <w:r>
+              <w:t>(?)&lt;</w:t>
+            </w:r>
+            <w:proofErr w:type="spellStart"/>
+            <w:r>
+              <w:t>isOutsideManager</w:t>
+            </w:r>
+            <w:proofErr w:type="spellEnd"/>
+            <w:r>
+              <w:t>&gt;(?)&lt;</w:t>
+            </w:r>
+            <w:proofErr w:type="spellStart"/>
+            <w:r>
+              <w:t>isGroupContact</w:t>
+            </w:r>
+            <w:proofErr w:type="spellEnd"/>
+            <w:r>
+              <w:t>&gt;</w:t>
+            </w:r>
+          </w:p>
+          <w:p>
+            <w:pPr>
+              <w:jc w:val="center"/>
+            </w:pPr>
+            <w:r>
+              <w:t>(?)&lt;</w:t>
+            </w:r>
+            <w:proofErr w:type="spellStart"/>
+            <w:r>
+              <w:t>isOutsideVendor</w:t>
+            </w:r>
+            <w:proofErr w:type="spellEnd"/>
+            <w:r>
+              <w:t>&gt;</w:t>
             </w:r>
           </w:p>
         </w:tc>
@@ -1754,16 +1967,7 @@
               <w:jc w:val="center"/>
             </w:pPr>
             <w:r>
-              <w:t>(</w:t>
-            </w:r>
-            <w:r>
-              <w:t>j</w:t>
-            </w:r>
-            <w:r>
-              <w:t xml:space="preserve">) </w:t>
-            </w:r>
-            <w:r>
-              <w:t>changed password using old password</w:t>
+              <w:t>(j) changed password using old password</w:t>
             </w:r>
           </w:p>
         </w:tc>
@@ -1820,10 +2024,7 @@
               <w:jc w:val="center"/>
             </w:pPr>
             <w:r>
-              <w:t>(</w:t>
-            </w:r>
-            <w:r>
-              <w:t>j) couldn’t change password using old password</w:t>
+              <w:t>(j) couldn’t change password using old password</w:t>
             </w:r>
           </w:p>
         </w:tc>
@@ -1880,13 +2081,7 @@
               <w:jc w:val="center"/>
             </w:pPr>
             <w:r>
-              <w:t>(</w:t>
-            </w:r>
-            <w:r>
-              <w:t>f</w:t>
-            </w:r>
-            <w:r>
-              <w:t>) changed user password forcefully</w:t>
+              <w:t>(f) changed user password forcefully</w:t>
             </w:r>
           </w:p>
         </w:tc>
@@ -1943,22 +2138,7 @@
               <w:jc w:val="center"/>
             </w:pPr>
             <w:r>
-              <w:t>(</w:t>
-            </w:r>
-            <w:r>
-              <w:t>f</w:t>
-            </w:r>
-            <w:r>
-              <w:t xml:space="preserve">) </w:t>
-            </w:r>
-            <w:r>
-              <w:t>couldn’t change user</w:t>
-            </w:r>
-            <w:r>
-              <w:t xml:space="preserve"> password </w:t>
-            </w:r>
-            <w:r>
-              <w:t>forcefully</w:t>
+              <w:t>(f) couldn’t change user password forcefully</w:t>
             </w:r>
           </w:p>
         </w:tc>
@@ -2015,16 +2195,7 @@
               <w:jc w:val="center"/>
             </w:pPr>
             <w:r>
-              <w:t>(</w:t>
-            </w:r>
-            <w:r>
-              <w:t>d</w:t>
-            </w:r>
-            <w:r>
-              <w:t xml:space="preserve">) </w:t>
-            </w:r>
-            <w:r>
-              <w:t>disabled user account</w:t>
+              <w:t>(d) disabled user account</w:t>
             </w:r>
           </w:p>
         </w:tc>
@@ -2081,16 +2252,7 @@
               <w:jc w:val="center"/>
             </w:pPr>
             <w:r>
-              <w:t>(</w:t>
-            </w:r>
-            <w:r>
-              <w:t>d</w:t>
-            </w:r>
-            <w:r>
-              <w:t xml:space="preserve">) couldn’t </w:t>
-            </w:r>
-            <w:r>
-              <w:t>disable user account</w:t>
+              <w:t>(d) couldn’t disable user account</w:t>
             </w:r>
           </w:p>
         </w:tc>
@@ -2144,7 +2306,7 @@
 </file>
 
 <file path=word/endnotes.xml><?xml version="1.0" encoding="utf-8"?>
-<w:endnotes xmlns:wpc="http://schemas.microsoft.com/office/word/2010/wordprocessingCanvas" xmlns:cx="http://schemas.microsoft.com/office/drawing/2014/chartex" xmlns:mc="http://schemas.openxmlformats.org/markup-compatibility/2006" xmlns:o="urn:schemas-microsoft-com:office:office" xmlns:r="http://schemas.openxmlformats.org/officeDocument/2006/relationships" xmlns:m="http://schemas.openxmlformats.org/officeDocument/2006/math" xmlns:v="urn:schemas-microsoft-com:vml" xmlns:wp14="http://schemas.microsoft.com/office/word/2010/wordprocessingDrawing" xmlns:wp="http://schemas.openxmlformats.org/drawingml/2006/wordprocessingDrawing" xmlns:w10="urn:schemas-microsoft-com:office:word" xmlns:w="http://schemas.openxmlformats.org/wordprocessingml/2006/main" xmlns:w14="http://schemas.microsoft.com/office/word/2010/wordml" xmlns:w15="http://schemas.microsoft.com/office/word/2012/wordml" xmlns:w16se="http://schemas.microsoft.com/office/word/2015/wordml/symex" xmlns:wpg="http://schemas.microsoft.com/office/word/2010/wordprocessingGroup" xmlns:wpi="http://schemas.microsoft.com/office/word/2010/wordprocessingInk" xmlns:wne="http://schemas.microsoft.com/office/word/2006/wordml" xmlns:wps="http://schemas.microsoft.com/office/word/2010/wordprocessingShape" mc:Ignorable="w14 w15 w16se wp14">
+<w:endnotes xmlns:wpc="http://schemas.microsoft.com/office/word/2010/wordprocessingCanvas" xmlns:cx="http://schemas.microsoft.com/office/drawing/2014/chartex" xmlns:cx1="http://schemas.microsoft.com/office/drawing/2015/9/8/chartex" xmlns:cx2="http://schemas.microsoft.com/office/drawing/2015/10/21/chartex" xmlns:cx3="http://schemas.microsoft.com/office/drawing/2016/5/9/chartex" xmlns:cx4="http://schemas.microsoft.com/office/drawing/2016/5/10/chartex" xmlns:cx5="http://schemas.microsoft.com/office/drawing/2016/5/11/chartex" xmlns:cx6="http://schemas.microsoft.com/office/drawing/2016/5/12/chartex" xmlns:cx7="http://schemas.microsoft.com/office/drawing/2016/5/13/chartex" xmlns:cx8="http://schemas.microsoft.com/office/drawing/2016/5/14/chartex" xmlns:mc="http://schemas.openxmlformats.org/markup-compatibility/2006" xmlns:aink="http://schemas.microsoft.com/office/drawing/2016/ink" xmlns:am3d="http://schemas.microsoft.com/office/drawing/2017/model3d" xmlns:o="urn:schemas-microsoft-com:office:office" xmlns:r="http://schemas.openxmlformats.org/officeDocument/2006/relationships" xmlns:m="http://schemas.openxmlformats.org/officeDocument/2006/math" xmlns:v="urn:schemas-microsoft-com:vml" xmlns:wp14="http://schemas.microsoft.com/office/word/2010/wordprocessingDrawing" xmlns:wp="http://schemas.openxmlformats.org/drawingml/2006/wordprocessingDrawing" xmlns:w10="urn:schemas-microsoft-com:office:word" xmlns:w="http://schemas.openxmlformats.org/wordprocessingml/2006/main" xmlns:w14="http://schemas.microsoft.com/office/word/2010/wordml" xmlns:w15="http://schemas.microsoft.com/office/word/2012/wordml" xmlns:w16cid="http://schemas.microsoft.com/office/word/2016/wordml/cid" xmlns:w16se="http://schemas.microsoft.com/office/word/2015/wordml/symex" xmlns:wpg="http://schemas.microsoft.com/office/word/2010/wordprocessingGroup" xmlns:wpi="http://schemas.microsoft.com/office/word/2010/wordprocessingInk" xmlns:wne="http://schemas.microsoft.com/office/word/2006/wordml" xmlns:wps="http://schemas.microsoft.com/office/word/2010/wordprocessingShape" mc:Ignorable="w14 w15 w16se w16cid wp14">
   <w:endnote w:type="separator" w:id="-1">
     <w:p>
       <w:pPr>
@@ -2169,7 +2331,7 @@
 </file>
 
 <file path=word/footer1.xml><?xml version="1.0" encoding="utf-8"?>
-<w:ftr xmlns:wpc="http://schemas.microsoft.com/office/word/2010/wordprocessingCanvas" xmlns:cx="http://schemas.microsoft.com/office/drawing/2014/chartex" xmlns:mc="http://schemas.openxmlformats.org/markup-compatibility/2006" xmlns:o="urn:schemas-microsoft-com:office:office" xmlns:r="http://schemas.openxmlformats.org/officeDocument/2006/relationships" xmlns:m="http://schemas.openxmlformats.org/officeDocument/2006/math" xmlns:v="urn:schemas-microsoft-com:vml" xmlns:wp14="http://schemas.microsoft.com/office/word/2010/wordprocessingDrawing" xmlns:wp="http://schemas.openxmlformats.org/drawingml/2006/wordprocessingDrawing" xmlns:w10="urn:schemas-microsoft-com:office:word" xmlns:w="http://schemas.openxmlformats.org/wordprocessingml/2006/main" xmlns:w14="http://schemas.microsoft.com/office/word/2010/wordml" xmlns:w15="http://schemas.microsoft.com/office/word/2012/wordml" xmlns:w16se="http://schemas.microsoft.com/office/word/2015/wordml/symex" xmlns:wpg="http://schemas.microsoft.com/office/word/2010/wordprocessingGroup" xmlns:wpi="http://schemas.microsoft.com/office/word/2010/wordprocessingInk" xmlns:wne="http://schemas.microsoft.com/office/word/2006/wordml" xmlns:wps="http://schemas.microsoft.com/office/word/2010/wordprocessingShape" mc:Ignorable="w14 w15 w16se wp14">
+<w:ftr xmlns:wpc="http://schemas.microsoft.com/office/word/2010/wordprocessingCanvas" xmlns:cx="http://schemas.microsoft.com/office/drawing/2014/chartex" xmlns:cx1="http://schemas.microsoft.com/office/drawing/2015/9/8/chartex" xmlns:cx2="http://schemas.microsoft.com/office/drawing/2015/10/21/chartex" xmlns:cx3="http://schemas.microsoft.com/office/drawing/2016/5/9/chartex" xmlns:cx4="http://schemas.microsoft.com/office/drawing/2016/5/10/chartex" xmlns:cx5="http://schemas.microsoft.com/office/drawing/2016/5/11/chartex" xmlns:cx6="http://schemas.microsoft.com/office/drawing/2016/5/12/chartex" xmlns:cx7="http://schemas.microsoft.com/office/drawing/2016/5/13/chartex" xmlns:cx8="http://schemas.microsoft.com/office/drawing/2016/5/14/chartex" xmlns:mc="http://schemas.openxmlformats.org/markup-compatibility/2006" xmlns:aink="http://schemas.microsoft.com/office/drawing/2016/ink" xmlns:am3d="http://schemas.microsoft.com/office/drawing/2017/model3d" xmlns:o="urn:schemas-microsoft-com:office:office" xmlns:r="http://schemas.openxmlformats.org/officeDocument/2006/relationships" xmlns:m="http://schemas.openxmlformats.org/officeDocument/2006/math" xmlns:v="urn:schemas-microsoft-com:vml" xmlns:wp14="http://schemas.microsoft.com/office/word/2010/wordprocessingDrawing" xmlns:wp="http://schemas.openxmlformats.org/drawingml/2006/wordprocessingDrawing" xmlns:w10="urn:schemas-microsoft-com:office:word" xmlns:w="http://schemas.openxmlformats.org/wordprocessingml/2006/main" xmlns:w14="http://schemas.microsoft.com/office/word/2010/wordml" xmlns:w15="http://schemas.microsoft.com/office/word/2012/wordml" xmlns:w16cid="http://schemas.microsoft.com/office/word/2016/wordml/cid" xmlns:w16se="http://schemas.microsoft.com/office/word/2015/wordml/symex" xmlns:wpg="http://schemas.microsoft.com/office/word/2010/wordprocessingGroup" xmlns:wpi="http://schemas.microsoft.com/office/word/2010/wordprocessingInk" xmlns:wne="http://schemas.microsoft.com/office/word/2006/wordml" xmlns:wps="http://schemas.microsoft.com/office/word/2010/wordprocessingShape" mc:Ignorable="w14 w15 w16se w16cid wp14">
   <w:p>
     <w:pPr>
       <w:pStyle w:val="Footer"/>
@@ -2179,7 +2341,7 @@
 </file>
 
 <file path=word/footer2.xml><?xml version="1.0" encoding="utf-8"?>
-<w:ftr xmlns:wpc="http://schemas.microsoft.com/office/word/2010/wordprocessingCanvas" xmlns:cx="http://schemas.microsoft.com/office/drawing/2014/chartex" xmlns:mc="http://schemas.openxmlformats.org/markup-compatibility/2006" xmlns:o="urn:schemas-microsoft-com:office:office" xmlns:r="http://schemas.openxmlformats.org/officeDocument/2006/relationships" xmlns:m="http://schemas.openxmlformats.org/officeDocument/2006/math" xmlns:v="urn:schemas-microsoft-com:vml" xmlns:wp14="http://schemas.microsoft.com/office/word/2010/wordprocessingDrawing" xmlns:wp="http://schemas.openxmlformats.org/drawingml/2006/wordprocessingDrawing" xmlns:w10="urn:schemas-microsoft-com:office:word" xmlns:w="http://schemas.openxmlformats.org/wordprocessingml/2006/main" xmlns:w14="http://schemas.microsoft.com/office/word/2010/wordml" xmlns:w15="http://schemas.microsoft.com/office/word/2012/wordml" xmlns:w16se="http://schemas.microsoft.com/office/word/2015/wordml/symex" xmlns:wpg="http://schemas.microsoft.com/office/word/2010/wordprocessingGroup" xmlns:wpi="http://schemas.microsoft.com/office/word/2010/wordprocessingInk" xmlns:wne="http://schemas.microsoft.com/office/word/2006/wordml" xmlns:wps="http://schemas.microsoft.com/office/word/2010/wordprocessingShape" mc:Ignorable="w14 w15 w16se wp14">
+<w:ftr xmlns:wpc="http://schemas.microsoft.com/office/word/2010/wordprocessingCanvas" xmlns:cx="http://schemas.microsoft.com/office/drawing/2014/chartex" xmlns:cx1="http://schemas.microsoft.com/office/drawing/2015/9/8/chartex" xmlns:cx2="http://schemas.microsoft.com/office/drawing/2015/10/21/chartex" xmlns:cx3="http://schemas.microsoft.com/office/drawing/2016/5/9/chartex" xmlns:cx4="http://schemas.microsoft.com/office/drawing/2016/5/10/chartex" xmlns:cx5="http://schemas.microsoft.com/office/drawing/2016/5/11/chartex" xmlns:cx6="http://schemas.microsoft.com/office/drawing/2016/5/12/chartex" xmlns:cx7="http://schemas.microsoft.com/office/drawing/2016/5/13/chartex" xmlns:cx8="http://schemas.microsoft.com/office/drawing/2016/5/14/chartex" xmlns:mc="http://schemas.openxmlformats.org/markup-compatibility/2006" xmlns:aink="http://schemas.microsoft.com/office/drawing/2016/ink" xmlns:am3d="http://schemas.microsoft.com/office/drawing/2017/model3d" xmlns:o="urn:schemas-microsoft-com:office:office" xmlns:r="http://schemas.openxmlformats.org/officeDocument/2006/relationships" xmlns:m="http://schemas.openxmlformats.org/officeDocument/2006/math" xmlns:v="urn:schemas-microsoft-com:vml" xmlns:wp14="http://schemas.microsoft.com/office/word/2010/wordprocessingDrawing" xmlns:wp="http://schemas.openxmlformats.org/drawingml/2006/wordprocessingDrawing" xmlns:w10="urn:schemas-microsoft-com:office:word" xmlns:w="http://schemas.openxmlformats.org/wordprocessingml/2006/main" xmlns:w14="http://schemas.microsoft.com/office/word/2010/wordml" xmlns:w15="http://schemas.microsoft.com/office/word/2012/wordml" xmlns:w16cid="http://schemas.microsoft.com/office/word/2016/wordml/cid" xmlns:w16se="http://schemas.microsoft.com/office/word/2015/wordml/symex" xmlns:wpg="http://schemas.microsoft.com/office/word/2010/wordprocessingGroup" xmlns:wpi="http://schemas.microsoft.com/office/word/2010/wordprocessingInk" xmlns:wne="http://schemas.microsoft.com/office/word/2006/wordml" xmlns:wps="http://schemas.microsoft.com/office/word/2010/wordprocessingShape" mc:Ignorable="w14 w15 w16se w16cid wp14">
   <w:p>
     <w:pPr>
       <w:pStyle w:val="Footer"/>
@@ -2189,7 +2351,7 @@
 </file>
 
 <file path=word/footer3.xml><?xml version="1.0" encoding="utf-8"?>
-<w:ftr xmlns:wpc="http://schemas.microsoft.com/office/word/2010/wordprocessingCanvas" xmlns:cx="http://schemas.microsoft.com/office/drawing/2014/chartex" xmlns:mc="http://schemas.openxmlformats.org/markup-compatibility/2006" xmlns:o="urn:schemas-microsoft-com:office:office" xmlns:r="http://schemas.openxmlformats.org/officeDocument/2006/relationships" xmlns:m="http://schemas.openxmlformats.org/officeDocument/2006/math" xmlns:v="urn:schemas-microsoft-com:vml" xmlns:wp14="http://schemas.microsoft.com/office/word/2010/wordprocessingDrawing" xmlns:wp="http://schemas.openxmlformats.org/drawingml/2006/wordprocessingDrawing" xmlns:w10="urn:schemas-microsoft-com:office:word" xmlns:w="http://schemas.openxmlformats.org/wordprocessingml/2006/main" xmlns:w14="http://schemas.microsoft.com/office/word/2010/wordml" xmlns:w15="http://schemas.microsoft.com/office/word/2012/wordml" xmlns:w16se="http://schemas.microsoft.com/office/word/2015/wordml/symex" xmlns:wpg="http://schemas.microsoft.com/office/word/2010/wordprocessingGroup" xmlns:wpi="http://schemas.microsoft.com/office/word/2010/wordprocessingInk" xmlns:wne="http://schemas.microsoft.com/office/word/2006/wordml" xmlns:wps="http://schemas.microsoft.com/office/word/2010/wordprocessingShape" mc:Ignorable="w14 w15 w16se wp14">
+<w:ftr xmlns:wpc="http://schemas.microsoft.com/office/word/2010/wordprocessingCanvas" xmlns:cx="http://schemas.microsoft.com/office/drawing/2014/chartex" xmlns:cx1="http://schemas.microsoft.com/office/drawing/2015/9/8/chartex" xmlns:cx2="http://schemas.microsoft.com/office/drawing/2015/10/21/chartex" xmlns:cx3="http://schemas.microsoft.com/office/drawing/2016/5/9/chartex" xmlns:cx4="http://schemas.microsoft.com/office/drawing/2016/5/10/chartex" xmlns:cx5="http://schemas.microsoft.com/office/drawing/2016/5/11/chartex" xmlns:cx6="http://schemas.microsoft.com/office/drawing/2016/5/12/chartex" xmlns:cx7="http://schemas.microsoft.com/office/drawing/2016/5/13/chartex" xmlns:cx8="http://schemas.microsoft.com/office/drawing/2016/5/14/chartex" xmlns:mc="http://schemas.openxmlformats.org/markup-compatibility/2006" xmlns:aink="http://schemas.microsoft.com/office/drawing/2016/ink" xmlns:am3d="http://schemas.microsoft.com/office/drawing/2017/model3d" xmlns:o="urn:schemas-microsoft-com:office:office" xmlns:r="http://schemas.openxmlformats.org/officeDocument/2006/relationships" xmlns:m="http://schemas.openxmlformats.org/officeDocument/2006/math" xmlns:v="urn:schemas-microsoft-com:vml" xmlns:wp14="http://schemas.microsoft.com/office/word/2010/wordprocessingDrawing" xmlns:wp="http://schemas.openxmlformats.org/drawingml/2006/wordprocessingDrawing" xmlns:w10="urn:schemas-microsoft-com:office:word" xmlns:w="http://schemas.openxmlformats.org/wordprocessingml/2006/main" xmlns:w14="http://schemas.microsoft.com/office/word/2010/wordml" xmlns:w15="http://schemas.microsoft.com/office/word/2012/wordml" xmlns:w16cid="http://schemas.microsoft.com/office/word/2016/wordml/cid" xmlns:w16se="http://schemas.microsoft.com/office/word/2015/wordml/symex" xmlns:wpg="http://schemas.microsoft.com/office/word/2010/wordprocessingGroup" xmlns:wpi="http://schemas.microsoft.com/office/word/2010/wordprocessingInk" xmlns:wne="http://schemas.microsoft.com/office/word/2006/wordml" xmlns:wps="http://schemas.microsoft.com/office/word/2010/wordprocessingShape" mc:Ignorable="w14 w15 w16se w16cid wp14">
   <w:p>
     <w:pPr>
       <w:pStyle w:val="Footer"/>
@@ -2199,7 +2361,7 @@
 </file>
 
 <file path=word/footnotes.xml><?xml version="1.0" encoding="utf-8"?>
-<w:footnotes xmlns:wpc="http://schemas.microsoft.com/office/word/2010/wordprocessingCanvas" xmlns:cx="http://schemas.microsoft.com/office/drawing/2014/chartex" xmlns:mc="http://schemas.openxmlformats.org/markup-compatibility/2006" xmlns:o="urn:schemas-microsoft-com:office:office" xmlns:r="http://schemas.openxmlformats.org/officeDocument/2006/relationships" xmlns:m="http://schemas.openxmlformats.org/officeDocument/2006/math" xmlns:v="urn:schemas-microsoft-com:vml" xmlns:wp14="http://schemas.microsoft.com/office/word/2010/wordprocessingDrawing" xmlns:wp="http://schemas.openxmlformats.org/drawingml/2006/wordprocessingDrawing" xmlns:w10="urn:schemas-microsoft-com:office:word" xmlns:w="http://schemas.openxmlformats.org/wordprocessingml/2006/main" xmlns:w14="http://schemas.microsoft.com/office/word/2010/wordml" xmlns:w15="http://schemas.microsoft.com/office/word/2012/wordml" xmlns:w16se="http://schemas.microsoft.com/office/word/2015/wordml/symex" xmlns:wpg="http://schemas.microsoft.com/office/word/2010/wordprocessingGroup" xmlns:wpi="http://schemas.microsoft.com/office/word/2010/wordprocessingInk" xmlns:wne="http://schemas.microsoft.com/office/word/2006/wordml" xmlns:wps="http://schemas.microsoft.com/office/word/2010/wordprocessingShape" mc:Ignorable="w14 w15 w16se wp14">
+<w:footnotes xmlns:wpc="http://schemas.microsoft.com/office/word/2010/wordprocessingCanvas" xmlns:cx="http://schemas.microsoft.com/office/drawing/2014/chartex" xmlns:cx1="http://schemas.microsoft.com/office/drawing/2015/9/8/chartex" xmlns:cx2="http://schemas.microsoft.com/office/drawing/2015/10/21/chartex" xmlns:cx3="http://schemas.microsoft.com/office/drawing/2016/5/9/chartex" xmlns:cx4="http://schemas.microsoft.com/office/drawing/2016/5/10/chartex" xmlns:cx5="http://schemas.microsoft.com/office/drawing/2016/5/11/chartex" xmlns:cx6="http://schemas.microsoft.com/office/drawing/2016/5/12/chartex" xmlns:cx7="http://schemas.microsoft.com/office/drawing/2016/5/13/chartex" xmlns:cx8="http://schemas.microsoft.com/office/drawing/2016/5/14/chartex" xmlns:mc="http://schemas.openxmlformats.org/markup-compatibility/2006" xmlns:aink="http://schemas.microsoft.com/office/drawing/2016/ink" xmlns:am3d="http://schemas.microsoft.com/office/drawing/2017/model3d" xmlns:o="urn:schemas-microsoft-com:office:office" xmlns:r="http://schemas.openxmlformats.org/officeDocument/2006/relationships" xmlns:m="http://schemas.openxmlformats.org/officeDocument/2006/math" xmlns:v="urn:schemas-microsoft-com:vml" xmlns:wp14="http://schemas.microsoft.com/office/word/2010/wordprocessingDrawing" xmlns:wp="http://schemas.openxmlformats.org/drawingml/2006/wordprocessingDrawing" xmlns:w10="urn:schemas-microsoft-com:office:word" xmlns:w="http://schemas.openxmlformats.org/wordprocessingml/2006/main" xmlns:w14="http://schemas.microsoft.com/office/word/2010/wordml" xmlns:w15="http://schemas.microsoft.com/office/word/2012/wordml" xmlns:w16cid="http://schemas.microsoft.com/office/word/2016/wordml/cid" xmlns:w16se="http://schemas.microsoft.com/office/word/2015/wordml/symex" xmlns:wpg="http://schemas.microsoft.com/office/word/2010/wordprocessingGroup" xmlns:wpi="http://schemas.microsoft.com/office/word/2010/wordprocessingInk" xmlns:wne="http://schemas.microsoft.com/office/word/2006/wordml" xmlns:wps="http://schemas.microsoft.com/office/word/2010/wordprocessingShape" mc:Ignorable="w14 w15 w16se w16cid wp14">
   <w:footnote w:type="separator" w:id="-1">
     <w:p>
       <w:pPr>
@@ -2224,7 +2386,7 @@
 </file>
 
 <file path=word/header1.xml><?xml version="1.0" encoding="utf-8"?>
-<w:hdr xmlns:wpc="http://schemas.microsoft.com/office/word/2010/wordprocessingCanvas" xmlns:cx="http://schemas.microsoft.com/office/drawing/2014/chartex" xmlns:mc="http://schemas.openxmlformats.org/markup-compatibility/2006" xmlns:o="urn:schemas-microsoft-com:office:office" xmlns:r="http://schemas.openxmlformats.org/officeDocument/2006/relationships" xmlns:m="http://schemas.openxmlformats.org/officeDocument/2006/math" xmlns:v="urn:schemas-microsoft-com:vml" xmlns:wp14="http://schemas.microsoft.com/office/word/2010/wordprocessingDrawing" xmlns:wp="http://schemas.openxmlformats.org/drawingml/2006/wordprocessingDrawing" xmlns:w10="urn:schemas-microsoft-com:office:word" xmlns:w="http://schemas.openxmlformats.org/wordprocessingml/2006/main" xmlns:w14="http://schemas.microsoft.com/office/word/2010/wordml" xmlns:w15="http://schemas.microsoft.com/office/word/2012/wordml" xmlns:w16se="http://schemas.microsoft.com/office/word/2015/wordml/symex" xmlns:wpg="http://schemas.microsoft.com/office/word/2010/wordprocessingGroup" xmlns:wpi="http://schemas.microsoft.com/office/word/2010/wordprocessingInk" xmlns:wne="http://schemas.microsoft.com/office/word/2006/wordml" xmlns:wps="http://schemas.microsoft.com/office/word/2010/wordprocessingShape" mc:Ignorable="w14 w15 w16se wp14">
+<w:hdr xmlns:wpc="http://schemas.microsoft.com/office/word/2010/wordprocessingCanvas" xmlns:cx="http://schemas.microsoft.com/office/drawing/2014/chartex" xmlns:cx1="http://schemas.microsoft.com/office/drawing/2015/9/8/chartex" xmlns:cx2="http://schemas.microsoft.com/office/drawing/2015/10/21/chartex" xmlns:cx3="http://schemas.microsoft.com/office/drawing/2016/5/9/chartex" xmlns:cx4="http://schemas.microsoft.com/office/drawing/2016/5/10/chartex" xmlns:cx5="http://schemas.microsoft.com/office/drawing/2016/5/11/chartex" xmlns:cx6="http://schemas.microsoft.com/office/drawing/2016/5/12/chartex" xmlns:cx7="http://schemas.microsoft.com/office/drawing/2016/5/13/chartex" xmlns:cx8="http://schemas.microsoft.com/office/drawing/2016/5/14/chartex" xmlns:mc="http://schemas.openxmlformats.org/markup-compatibility/2006" xmlns:aink="http://schemas.microsoft.com/office/drawing/2016/ink" xmlns:am3d="http://schemas.microsoft.com/office/drawing/2017/model3d" xmlns:o="urn:schemas-microsoft-com:office:office" xmlns:r="http://schemas.openxmlformats.org/officeDocument/2006/relationships" xmlns:m="http://schemas.openxmlformats.org/officeDocument/2006/math" xmlns:v="urn:schemas-microsoft-com:vml" xmlns:wp14="http://schemas.microsoft.com/office/word/2010/wordprocessingDrawing" xmlns:wp="http://schemas.openxmlformats.org/drawingml/2006/wordprocessingDrawing" xmlns:w10="urn:schemas-microsoft-com:office:word" xmlns:w="http://schemas.openxmlformats.org/wordprocessingml/2006/main" xmlns:w14="http://schemas.microsoft.com/office/word/2010/wordml" xmlns:w15="http://schemas.microsoft.com/office/word/2012/wordml" xmlns:w16cid="http://schemas.microsoft.com/office/word/2016/wordml/cid" xmlns:w16se="http://schemas.microsoft.com/office/word/2015/wordml/symex" xmlns:wpg="http://schemas.microsoft.com/office/word/2010/wordprocessingGroup" xmlns:wpi="http://schemas.microsoft.com/office/word/2010/wordprocessingInk" xmlns:wne="http://schemas.microsoft.com/office/word/2006/wordml" xmlns:wps="http://schemas.microsoft.com/office/word/2010/wordprocessingShape" mc:Ignorable="w14 w15 w16se w16cid wp14">
   <w:p>
     <w:pPr>
       <w:pStyle w:val="Header"/>
@@ -2233,7 +2395,7 @@
       <w:rPr>
         <w:noProof/>
       </w:rPr>
-      <w:pict>
+      <w:pict w14:anchorId="76BE817D">
         <v:shapetype id="_x0000_t75" coordsize="21600,21600" o:spt="75" o:preferrelative="t" path="m@4@5l@4@11@9@11@9@5xe" filled="f" stroked="f">
           <v:stroke joinstyle="miter"/>
           <v:formulas>
@@ -2255,6 +2417,7 @@
         </v:shapetype>
         <v:shape id="WordPictureWatermark1306363141" o:spid="_x0000_s2050" type="#_x0000_t75" style="position:absolute;margin-left:0;margin-top:0;width:540pt;height:540pt;z-index:-251657216;mso-position-horizontal:center;mso-position-horizontal-relative:margin;mso-position-vertical:center;mso-position-vertical-relative:margin" o:allowincell="f">
           <v:imagedata r:id="rId1" o:title="smallogo_clear" gain="19661f" blacklevel="22938f"/>
+          <w10:wrap anchorx="margin" anchory="margin"/>
         </v:shape>
       </w:pict>
     </w:r>
@@ -2263,7 +2426,7 @@
 </file>
 
 <file path=word/header2.xml><?xml version="1.0" encoding="utf-8"?>
-<w:hdr xmlns:wpc="http://schemas.microsoft.com/office/word/2010/wordprocessingCanvas" xmlns:cx="http://schemas.microsoft.com/office/drawing/2014/chartex" xmlns:mc="http://schemas.openxmlformats.org/markup-compatibility/2006" xmlns:o="urn:schemas-microsoft-com:office:office" xmlns:r="http://schemas.openxmlformats.org/officeDocument/2006/relationships" xmlns:m="http://schemas.openxmlformats.org/officeDocument/2006/math" xmlns:v="urn:schemas-microsoft-com:vml" xmlns:wp14="http://schemas.microsoft.com/office/word/2010/wordprocessingDrawing" xmlns:wp="http://schemas.openxmlformats.org/drawingml/2006/wordprocessingDrawing" xmlns:w10="urn:schemas-microsoft-com:office:word" xmlns:w="http://schemas.openxmlformats.org/wordprocessingml/2006/main" xmlns:w14="http://schemas.microsoft.com/office/word/2010/wordml" xmlns:w15="http://schemas.microsoft.com/office/word/2012/wordml" xmlns:w16se="http://schemas.microsoft.com/office/word/2015/wordml/symex" xmlns:wpg="http://schemas.microsoft.com/office/word/2010/wordprocessingGroup" xmlns:wpi="http://schemas.microsoft.com/office/word/2010/wordprocessingInk" xmlns:wne="http://schemas.microsoft.com/office/word/2006/wordml" xmlns:wps="http://schemas.microsoft.com/office/word/2010/wordprocessingShape" mc:Ignorable="w14 w15 w16se wp14">
+<w:hdr xmlns:wpc="http://schemas.microsoft.com/office/word/2010/wordprocessingCanvas" xmlns:cx="http://schemas.microsoft.com/office/drawing/2014/chartex" xmlns:cx1="http://schemas.microsoft.com/office/drawing/2015/9/8/chartex" xmlns:cx2="http://schemas.microsoft.com/office/drawing/2015/10/21/chartex" xmlns:cx3="http://schemas.microsoft.com/office/drawing/2016/5/9/chartex" xmlns:cx4="http://schemas.microsoft.com/office/drawing/2016/5/10/chartex" xmlns:cx5="http://schemas.microsoft.com/office/drawing/2016/5/11/chartex" xmlns:cx6="http://schemas.microsoft.com/office/drawing/2016/5/12/chartex" xmlns:cx7="http://schemas.microsoft.com/office/drawing/2016/5/13/chartex" xmlns:cx8="http://schemas.microsoft.com/office/drawing/2016/5/14/chartex" xmlns:mc="http://schemas.openxmlformats.org/markup-compatibility/2006" xmlns:aink="http://schemas.microsoft.com/office/drawing/2016/ink" xmlns:am3d="http://schemas.microsoft.com/office/drawing/2017/model3d" xmlns:o="urn:schemas-microsoft-com:office:office" xmlns:r="http://schemas.openxmlformats.org/officeDocument/2006/relationships" xmlns:m="http://schemas.openxmlformats.org/officeDocument/2006/math" xmlns:v="urn:schemas-microsoft-com:vml" xmlns:wp14="http://schemas.microsoft.com/office/word/2010/wordprocessingDrawing" xmlns:wp="http://schemas.openxmlformats.org/drawingml/2006/wordprocessingDrawing" xmlns:w10="urn:schemas-microsoft-com:office:word" xmlns:w="http://schemas.openxmlformats.org/wordprocessingml/2006/main" xmlns:w14="http://schemas.microsoft.com/office/word/2010/wordml" xmlns:w15="http://schemas.microsoft.com/office/word/2012/wordml" xmlns:w16cid="http://schemas.microsoft.com/office/word/2016/wordml/cid" xmlns:w16se="http://schemas.microsoft.com/office/word/2015/wordml/symex" xmlns:wpg="http://schemas.microsoft.com/office/word/2010/wordprocessingGroup" xmlns:wpi="http://schemas.microsoft.com/office/word/2010/wordprocessingInk" xmlns:wne="http://schemas.microsoft.com/office/word/2006/wordml" xmlns:wps="http://schemas.microsoft.com/office/word/2010/wordprocessingShape" mc:Ignorable="w14 w15 w16se w16cid wp14">
   <w:p>
     <w:pPr>
       <w:pStyle w:val="Header"/>
@@ -2272,7 +2435,7 @@
       <w:rPr>
         <w:noProof/>
       </w:rPr>
-      <w:pict>
+      <w:pict w14:anchorId="057A90F9">
         <v:shapetype id="_x0000_t75" coordsize="21600,21600" o:spt="75" o:preferrelative="t" path="m@4@5l@4@11@9@11@9@5xe" filled="f" stroked="f">
           <v:stroke joinstyle="miter"/>
           <v:formulas>
@@ -2294,6 +2457,7 @@
         </v:shapetype>
         <v:shape id="WordPictureWatermark1306363142" o:spid="_x0000_s2051" type="#_x0000_t75" style="position:absolute;margin-left:0;margin-top:0;width:540pt;height:540pt;z-index:-251656192;mso-position-horizontal:center;mso-position-horizontal-relative:margin;mso-position-vertical:center;mso-position-vertical-relative:margin" o:allowincell="f">
           <v:imagedata r:id="rId1" o:title="smallogo_clear" gain="19661f" blacklevel="22938f"/>
+          <w10:wrap anchorx="margin" anchory="margin"/>
         </v:shape>
       </w:pict>
     </w:r>
@@ -2302,7 +2466,7 @@
 </file>
 
 <file path=word/header3.xml><?xml version="1.0" encoding="utf-8"?>
-<w:hdr xmlns:wpc="http://schemas.microsoft.com/office/word/2010/wordprocessingCanvas" xmlns:cx="http://schemas.microsoft.com/office/drawing/2014/chartex" xmlns:mc="http://schemas.openxmlformats.org/markup-compatibility/2006" xmlns:o="urn:schemas-microsoft-com:office:office" xmlns:r="http://schemas.openxmlformats.org/officeDocument/2006/relationships" xmlns:m="http://schemas.openxmlformats.org/officeDocument/2006/math" xmlns:v="urn:schemas-microsoft-com:vml" xmlns:wp14="http://schemas.microsoft.com/office/word/2010/wordprocessingDrawing" xmlns:wp="http://schemas.openxmlformats.org/drawingml/2006/wordprocessingDrawing" xmlns:w10="urn:schemas-microsoft-com:office:word" xmlns:w="http://schemas.openxmlformats.org/wordprocessingml/2006/main" xmlns:w14="http://schemas.microsoft.com/office/word/2010/wordml" xmlns:w15="http://schemas.microsoft.com/office/word/2012/wordml" xmlns:w16se="http://schemas.microsoft.com/office/word/2015/wordml/symex" xmlns:wpg="http://schemas.microsoft.com/office/word/2010/wordprocessingGroup" xmlns:wpi="http://schemas.microsoft.com/office/word/2010/wordprocessingInk" xmlns:wne="http://schemas.microsoft.com/office/word/2006/wordml" xmlns:wps="http://schemas.microsoft.com/office/word/2010/wordprocessingShape" mc:Ignorable="w14 w15 w16se wp14">
+<w:hdr xmlns:wpc="http://schemas.microsoft.com/office/word/2010/wordprocessingCanvas" xmlns:cx="http://schemas.microsoft.com/office/drawing/2014/chartex" xmlns:cx1="http://schemas.microsoft.com/office/drawing/2015/9/8/chartex" xmlns:cx2="http://schemas.microsoft.com/office/drawing/2015/10/21/chartex" xmlns:cx3="http://schemas.microsoft.com/office/drawing/2016/5/9/chartex" xmlns:cx4="http://schemas.microsoft.com/office/drawing/2016/5/10/chartex" xmlns:cx5="http://schemas.microsoft.com/office/drawing/2016/5/11/chartex" xmlns:cx6="http://schemas.microsoft.com/office/drawing/2016/5/12/chartex" xmlns:cx7="http://schemas.microsoft.com/office/drawing/2016/5/13/chartex" xmlns:cx8="http://schemas.microsoft.com/office/drawing/2016/5/14/chartex" xmlns:mc="http://schemas.openxmlformats.org/markup-compatibility/2006" xmlns:aink="http://schemas.microsoft.com/office/drawing/2016/ink" xmlns:am3d="http://schemas.microsoft.com/office/drawing/2017/model3d" xmlns:o="urn:schemas-microsoft-com:office:office" xmlns:r="http://schemas.openxmlformats.org/officeDocument/2006/relationships" xmlns:m="http://schemas.openxmlformats.org/officeDocument/2006/math" xmlns:v="urn:schemas-microsoft-com:vml" xmlns:wp14="http://schemas.microsoft.com/office/word/2010/wordprocessingDrawing" xmlns:wp="http://schemas.openxmlformats.org/drawingml/2006/wordprocessingDrawing" xmlns:w10="urn:schemas-microsoft-com:office:word" xmlns:w="http://schemas.openxmlformats.org/wordprocessingml/2006/main" xmlns:w14="http://schemas.microsoft.com/office/word/2010/wordml" xmlns:w15="http://schemas.microsoft.com/office/word/2012/wordml" xmlns:w16cid="http://schemas.microsoft.com/office/word/2016/wordml/cid" xmlns:w16se="http://schemas.microsoft.com/office/word/2015/wordml/symex" xmlns:wpg="http://schemas.microsoft.com/office/word/2010/wordprocessingGroup" xmlns:wpi="http://schemas.microsoft.com/office/word/2010/wordprocessingInk" xmlns:wne="http://schemas.microsoft.com/office/word/2006/wordml" xmlns:wps="http://schemas.microsoft.com/office/word/2010/wordprocessingShape" mc:Ignorable="w14 w15 w16se w16cid wp14">
   <w:p>
     <w:pPr>
       <w:pStyle w:val="Header"/>
@@ -2311,7 +2475,7 @@
       <w:rPr>
         <w:noProof/>
       </w:rPr>
-      <w:pict>
+      <w:pict w14:anchorId="4A185DF9">
         <v:shapetype id="_x0000_t75" coordsize="21600,21600" o:spt="75" o:preferrelative="t" path="m@4@5l@4@11@9@11@9@5xe" filled="f" stroked="f">
           <v:stroke joinstyle="miter"/>
           <v:formulas>
@@ -2333,6 +2497,7 @@
         </v:shapetype>
         <v:shape id="WordPictureWatermark1306363140" o:spid="_x0000_s2049" type="#_x0000_t75" style="position:absolute;margin-left:0;margin-top:0;width:540pt;height:540pt;z-index:-251658240;mso-position-horizontal:center;mso-position-horizontal-relative:margin;mso-position-vertical:center;mso-position-vertical-relative:margin" o:allowincell="f">
           <v:imagedata r:id="rId1" o:title="smallogo_clear" gain="19661f" blacklevel="22938f"/>
+          <w10:wrap anchorx="margin" anchory="margin"/>
         </v:shape>
       </w:pict>
     </w:r>
@@ -2341,7 +2506,7 @@
 </file>
 
 <file path=word/numbering.xml><?xml version="1.0" encoding="utf-8"?>
-<w:numbering xmlns:wpc="http://schemas.microsoft.com/office/word/2010/wordprocessingCanvas" xmlns:cx="http://schemas.microsoft.com/office/drawing/2014/chartex" xmlns:mc="http://schemas.openxmlformats.org/markup-compatibility/2006" xmlns:o="urn:schemas-microsoft-com:office:office" xmlns:r="http://schemas.openxmlformats.org/officeDocument/2006/relationships" xmlns:m="http://schemas.openxmlformats.org/officeDocument/2006/math" xmlns:v="urn:schemas-microsoft-com:vml" xmlns:wp14="http://schemas.microsoft.com/office/word/2010/wordprocessingDrawing" xmlns:wp="http://schemas.openxmlformats.org/drawingml/2006/wordprocessingDrawing" xmlns:w10="urn:schemas-microsoft-com:office:word" xmlns:w="http://schemas.openxmlformats.org/wordprocessingml/2006/main" xmlns:w14="http://schemas.microsoft.com/office/word/2010/wordml" xmlns:w15="http://schemas.microsoft.com/office/word/2012/wordml" xmlns:w16se="http://schemas.microsoft.com/office/word/2015/wordml/symex" xmlns:wpg="http://schemas.microsoft.com/office/word/2010/wordprocessingGroup" xmlns:wpi="http://schemas.microsoft.com/office/word/2010/wordprocessingInk" xmlns:wne="http://schemas.microsoft.com/office/word/2006/wordml" xmlns:wps="http://schemas.microsoft.com/office/word/2010/wordprocessingShape" mc:Ignorable="w14 w15 w16se wp14">
+<w:numbering xmlns:wpc="http://schemas.microsoft.com/office/word/2010/wordprocessingCanvas" xmlns:cx="http://schemas.microsoft.com/office/drawing/2014/chartex" xmlns:cx1="http://schemas.microsoft.com/office/drawing/2015/9/8/chartex" xmlns:cx2="http://schemas.microsoft.com/office/drawing/2015/10/21/chartex" xmlns:cx3="http://schemas.microsoft.com/office/drawing/2016/5/9/chartex" xmlns:cx4="http://schemas.microsoft.com/office/drawing/2016/5/10/chartex" xmlns:cx5="http://schemas.microsoft.com/office/drawing/2016/5/11/chartex" xmlns:cx6="http://schemas.microsoft.com/office/drawing/2016/5/12/chartex" xmlns:cx7="http://schemas.microsoft.com/office/drawing/2016/5/13/chartex" xmlns:cx8="http://schemas.microsoft.com/office/drawing/2016/5/14/chartex" xmlns:mc="http://schemas.openxmlformats.org/markup-compatibility/2006" xmlns:aink="http://schemas.microsoft.com/office/drawing/2016/ink" xmlns:am3d="http://schemas.microsoft.com/office/drawing/2017/model3d" xmlns:o="urn:schemas-microsoft-com:office:office" xmlns:r="http://schemas.openxmlformats.org/officeDocument/2006/relationships" xmlns:m="http://schemas.openxmlformats.org/officeDocument/2006/math" xmlns:v="urn:schemas-microsoft-com:vml" xmlns:wp14="http://schemas.microsoft.com/office/word/2010/wordprocessingDrawing" xmlns:wp="http://schemas.openxmlformats.org/drawingml/2006/wordprocessingDrawing" xmlns:w10="urn:schemas-microsoft-com:office:word" xmlns:w="http://schemas.openxmlformats.org/wordprocessingml/2006/main" xmlns:w14="http://schemas.microsoft.com/office/word/2010/wordml" xmlns:w15="http://schemas.microsoft.com/office/word/2012/wordml" xmlns:w16cid="http://schemas.microsoft.com/office/word/2016/wordml/cid" xmlns:w16se="http://schemas.microsoft.com/office/word/2015/wordml/symex" xmlns:wpg="http://schemas.microsoft.com/office/word/2010/wordprocessingGroup" xmlns:wpi="http://schemas.microsoft.com/office/word/2010/wordprocessingInk" xmlns:wne="http://schemas.microsoft.com/office/word/2006/wordml" xmlns:wps="http://schemas.microsoft.com/office/word/2010/wordprocessingShape" mc:Ignorable="w14 w15 w16se w16cid wp14">
   <w:abstractNum w:abstractNumId="0" w15:restartNumberingAfterBreak="0">
     <w:nsid w:val="67B85338"/>
     <w:multiLevelType w:val="hybridMultilevel"/>
@@ -2461,7 +2626,7 @@
 </file>
 
 <file path=word/styles.xml><?xml version="1.0" encoding="utf-8"?>
-<w:styles xmlns:mc="http://schemas.openxmlformats.org/markup-compatibility/2006" xmlns:r="http://schemas.openxmlformats.org/officeDocument/2006/relationships" xmlns:w="http://schemas.openxmlformats.org/wordprocessingml/2006/main" xmlns:w14="http://schemas.microsoft.com/office/word/2010/wordml" xmlns:w15="http://schemas.microsoft.com/office/word/2012/wordml" xmlns:w16se="http://schemas.microsoft.com/office/word/2015/wordml/symex" mc:Ignorable="w14 w15 w16se">
+<w:styles xmlns:mc="http://schemas.openxmlformats.org/markup-compatibility/2006" xmlns:r="http://schemas.openxmlformats.org/officeDocument/2006/relationships" xmlns:w="http://schemas.openxmlformats.org/wordprocessingml/2006/main" xmlns:w14="http://schemas.microsoft.com/office/word/2010/wordml" xmlns:w15="http://schemas.microsoft.com/office/word/2012/wordml" xmlns:w16cid="http://schemas.microsoft.com/office/word/2016/wordml/cid" xmlns:w16se="http://schemas.microsoft.com/office/word/2015/wordml/symex" mc:Ignorable="w14 w15 w16se w16cid">
   <w:docDefaults>
     <w:rPrDefault>
       <w:rPr>
@@ -2477,7 +2642,7 @@
       </w:pPr>
     </w:pPrDefault>
   </w:docDefaults>
-  <w:latentStyles w:defLockedState="0" w:defUIPriority="99" w:defSemiHidden="0" w:defUnhideWhenUsed="0" w:defQFormat="0" w:count="371">
+  <w:latentStyles w:defLockedState="0" w:defUIPriority="99" w:defSemiHidden="0" w:defUnhideWhenUsed="0" w:defQFormat="0" w:count="375">
     <w:lsdException w:name="Normal" w:uiPriority="0" w:qFormat="1"/>
     <w:lsdException w:name="heading 1" w:uiPriority="9" w:qFormat="1"/>
     <w:lsdException w:name="heading 2" w:semiHidden="1" w:uiPriority="9" w:unhideWhenUsed="1" w:qFormat="1"/>
@@ -2583,7 +2748,6 @@
     <w:lsdException w:name="HTML Sample" w:semiHidden="1" w:unhideWhenUsed="1"/>
     <w:lsdException w:name="HTML Typewriter" w:semiHidden="1" w:unhideWhenUsed="1"/>
     <w:lsdException w:name="HTML Variable" w:semiHidden="1" w:unhideWhenUsed="1"/>
-    <w:lsdException w:name="Normal Table" w:semiHidden="1" w:unhideWhenUsed="1"/>
     <w:lsdException w:name="annotation subject" w:semiHidden="1" w:unhideWhenUsed="1"/>
     <w:lsdException w:name="No List" w:semiHidden="1" w:unhideWhenUsed="1"/>
     <w:lsdException w:name="Outline List 1" w:semiHidden="1" w:unhideWhenUsed="1"/>
@@ -2627,10 +2791,8 @@
     <w:lsdException w:name="Table Elegant" w:semiHidden="1" w:unhideWhenUsed="1"/>
     <w:lsdException w:name="Table Professional" w:semiHidden="1" w:unhideWhenUsed="1"/>
     <w:lsdException w:name="Table Subtle 1" w:semiHidden="1" w:unhideWhenUsed="1"/>
-    <w:lsdException w:name="Table Subtle 2" w:semiHidden="1" w:unhideWhenUsed="1"/>
     <w:lsdException w:name="Table Web 1" w:semiHidden="1" w:unhideWhenUsed="1"/>
     <w:lsdException w:name="Table Web 2" w:semiHidden="1" w:unhideWhenUsed="1"/>
-    <w:lsdException w:name="Table Web 3" w:semiHidden="1" w:unhideWhenUsed="1"/>
     <w:lsdException w:name="Balloon Text" w:semiHidden="1" w:unhideWhenUsed="1"/>
     <w:lsdException w:name="Table Grid" w:uiPriority="39"/>
     <w:lsdException w:name="Table Theme" w:semiHidden="1" w:unhideWhenUsed="1"/>
@@ -2849,6 +3011,10 @@
     <w:lsdException w:name="List Table 5 Dark Accent 6" w:uiPriority="50"/>
     <w:lsdException w:name="List Table 6 Colorful Accent 6" w:uiPriority="51"/>
     <w:lsdException w:name="List Table 7 Colorful Accent 6" w:uiPriority="52"/>
+    <w:lsdException w:name="Mention" w:semiHidden="1" w:unhideWhenUsed="1"/>
+    <w:lsdException w:name="Smart Hyperlink" w:semiHidden="1" w:unhideWhenUsed="1"/>
+    <w:lsdException w:name="Hashtag" w:semiHidden="1" w:unhideWhenUsed="1"/>
+    <w:lsdException w:name="Unresolved Mention" w:semiHidden="1" w:unhideWhenUsed="1"/>
   </w:latentStyles>
   <w:style w:type="paragraph" w:default="1" w:styleId="Normal">
     <w:name w:val="Normal"/>

</xml_diff>